<commit_message>
prepare trunk for FreeBSD 12.1
</commit_message>
<xml_diff>
--- a/doc/Build loader.efi manual.docx
+++ b/doc/Build loader.efi manual.docx
@@ -119,16 +119,7 @@
           <w:szCs w:val="24"/>
           <w:lang w:val="en-US"/>
         </w:rPr>
-        <w:t xml:space="preserve"> with increased EFI_STAGING_SIZE, i</w:t>
-      </w:r>
-      <w:r>
-        <w:rPr>
-          <w:rFonts w:ascii="TimesNewRomanPSMT" w:hAnsi="TimesNewRomanPSMT" w:cs="TimesNewRomanPSMT"/>
-          <w:sz w:val="24"/>
-          <w:szCs w:val="24"/>
-          <w:lang w:val="en-US"/>
-        </w:rPr>
-        <w:t>t also assumes that the user has a bit of understanding of FreeBSD, including adding ports, packages and using any text editor.</w:t>
+        <w:t xml:space="preserve"> with increased EFI_STAGING_SIZE, it also assumes that the user has a bit of understanding of FreeBSD, including adding ports, packages and using any text editor.</w:t>
       </w:r>
     </w:p>
     <w:p>
@@ -158,8 +149,6 @@
         </w:rPr>
         <w:t>Let’s</w:t>
       </w:r>
-      <w:bookmarkStart w:id="0" w:name="_GoBack"/>
-      <w:bookmarkEnd w:id="0"/>
       <w:r>
         <w:rPr>
           <w:rFonts w:ascii="TimesNewRomanPSMT" w:hAnsi="TimesNewRomanPSMT" w:cs="TimesNewRomanPSMT"/>
@@ -184,6 +173,9 @@
     <w:p>
       <w:pPr>
         <w:spacing w:after="0" w:line="240" w:lineRule="auto"/>
+        <w:rPr>
+          <w:lang w:val="en-US"/>
+        </w:rPr>
       </w:pPr>
       <w:r>
         <w:rPr>
@@ -243,16 +235,7 @@
           <w:szCs w:val="24"/>
           <w:lang w:val="en-US"/>
         </w:rPr>
-        <w:t>Virt</w:t>
-      </w:r>
-      <w:r>
-        <w:rPr>
-          <w:rFonts w:ascii="TimesNewRomanPSMT" w:hAnsi="TimesNewRomanPSMT" w:cs="TimesNewRomanPSMT"/>
-          <w:sz w:val="24"/>
-          <w:szCs w:val="24"/>
-          <w:lang w:val="en-US"/>
-        </w:rPr>
-        <w:t>ualbox</w:t>
+        <w:t>Virtualbox</w:t>
       </w:r>
       <w:proofErr w:type="spellEnd"/>
       <w:r>
@@ -322,16 +305,7 @@
           <w:szCs w:val="24"/>
           <w:lang w:val="en-US"/>
         </w:rPr>
-        <w:t>, also setup the networking services as they are required to download the required source files and packages,</w:t>
-      </w:r>
-      <w:r>
-        <w:rPr>
-          <w:rFonts w:ascii="TimesNewRomanPSMT" w:hAnsi="TimesNewRomanPSMT" w:cs="TimesNewRomanPSMT"/>
-          <w:sz w:val="24"/>
-          <w:szCs w:val="24"/>
-          <w:lang w:val="en-US"/>
-        </w:rPr>
-        <w:t xml:space="preserve"> then reboot to complete system install.</w:t>
+        <w:t>, also setup the networking services as they are required to download the required source files and packages, then reboot to complete system install.</w:t>
       </w:r>
     </w:p>
     <w:p>
@@ -516,16 +490,7 @@
           <w:szCs w:val="24"/>
           <w:lang w:val="en-US"/>
         </w:rPr>
-        <w:t>-update fetch in</w:t>
-      </w:r>
-      <w:r>
-        <w:rPr>
-          <w:rFonts w:ascii="TimesNewRomanPSMT" w:hAnsi="TimesNewRomanPSMT" w:cs="TimesNewRomanPSMT"/>
-          <w:sz w:val="24"/>
-          <w:szCs w:val="24"/>
-          <w:lang w:val="en-US"/>
-        </w:rPr>
-        <w:t>stall</w:t>
+        <w:t>-update fetch install</w:t>
       </w:r>
     </w:p>
     <w:p>
@@ -686,16 +651,7 @@
           <w:szCs w:val="24"/>
           <w:lang w:val="en-US"/>
         </w:rPr>
-        <w:t>ca_r</w:t>
-      </w:r>
-      <w:r>
-        <w:rPr>
-          <w:rFonts w:ascii="TimesNewRomanPSMT" w:hAnsi="TimesNewRomanPSMT" w:cs="TimesNewRomanPSMT"/>
-          <w:sz w:val="24"/>
-          <w:szCs w:val="24"/>
-          <w:lang w:val="en-US"/>
-        </w:rPr>
-        <w:t>oot_nss</w:t>
+        <w:t>ca_root_nss</w:t>
       </w:r>
       <w:proofErr w:type="spellEnd"/>
       <w:r>
@@ -933,18 +889,7 @@
           <w:szCs w:val="24"/>
           <w:lang w:val="en-US"/>
         </w:rPr>
-        <w:t xml:space="preserve">3.1. Download the </w:t>
-      </w:r>
-      <w:r>
-        <w:rPr>
-          <w:rFonts w:ascii="TimesNewRomanPS-BoldMT" w:hAnsi="TimesNewRomanPS-BoldMT" w:cs="TimesNewRomanPS-BoldMT"/>
-          <w:b/>
-          <w:bCs/>
-          <w:sz w:val="24"/>
-          <w:szCs w:val="24"/>
-          <w:lang w:val="en-US"/>
-        </w:rPr>
-        <w:t>required FreeBSD sources.</w:t>
+        <w:t>3.1. Download the required FreeBSD sources.</w:t>
       </w:r>
     </w:p>
     <w:p>
@@ -981,7 +926,25 @@
           <w:szCs w:val="24"/>
           <w:lang w:val="en-US"/>
         </w:rPr>
-        <w:t xml:space="preserve"> co https://svn.freebsd.org/base/releng/12.0/</w:t>
+        <w:t xml:space="preserve"> co https://svn.freebsd.org/base/releng/12.</w:t>
+      </w:r>
+      <w:r>
+        <w:rPr>
+          <w:rFonts w:ascii="TimesNewRomanPSMT" w:hAnsi="TimesNewRomanPSMT" w:cs="TimesNewRomanPSMT"/>
+          <w:sz w:val="24"/>
+          <w:szCs w:val="24"/>
+          <w:lang w:val="en-US"/>
+        </w:rPr>
+        <w:t>1</w:t>
+      </w:r>
+      <w:r>
+        <w:rPr>
+          <w:rFonts w:ascii="TimesNewRomanPSMT" w:hAnsi="TimesNewRomanPSMT" w:cs="TimesNewRomanPSMT"/>
+          <w:sz w:val="24"/>
+          <w:szCs w:val="24"/>
+          <w:lang w:val="en-US"/>
+        </w:rPr>
+        <w:t>/</w:t>
       </w:r>
     </w:p>
     <w:p>
@@ -1030,7 +993,16 @@
           <w:szCs w:val="24"/>
           <w:lang w:val="en-US"/>
         </w:rPr>
-        <w:t># cd 12.0</w:t>
+        <w:t># cd 12.</w:t>
+      </w:r>
+      <w:r>
+        <w:rPr>
+          <w:rFonts w:ascii="TimesNewRomanPSMT" w:hAnsi="TimesNewRomanPSMT" w:cs="TimesNewRomanPSMT"/>
+          <w:sz w:val="24"/>
+          <w:szCs w:val="24"/>
+          <w:lang w:val="en-US"/>
+        </w:rPr>
+        <w:t>1</w:t>
       </w:r>
     </w:p>
     <w:p>
@@ -1302,18 +1274,7 @@
           <w:szCs w:val="24"/>
           <w:lang w:val="en-US"/>
         </w:rPr>
-        <w:t xml:space="preserve"> file</w:t>
-      </w:r>
-      <w:r>
-        <w:rPr>
-          <w:rFonts w:ascii="TimesNewRomanPS-BoldMT" w:hAnsi="TimesNewRomanPS-BoldMT" w:cs="TimesNewRomanPS-BoldMT"/>
-          <w:b/>
-          <w:bCs/>
-          <w:sz w:val="24"/>
-          <w:szCs w:val="24"/>
-          <w:lang w:val="en-US"/>
-        </w:rPr>
-        <w:t>s we want, until the previous errors are sorted out*.</w:t>
+        <w:t xml:space="preserve"> files we want, until the previous errors are sorted out*.</w:t>
       </w:r>
     </w:p>
     <w:p>
@@ -1423,7 +1384,25 @@
           <w:szCs w:val="24"/>
           <w:lang w:val="en-US"/>
         </w:rPr>
-        <w:t># cp /usr/obj/xigmanas/12.0/amd64.amd64/stand/efi/loader_4th/loader_4th.efi /</w:t>
+        <w:t># cp /usr/obj/xigmanas/12.</w:t>
+      </w:r>
+      <w:r>
+        <w:rPr>
+          <w:rFonts w:ascii="TimesNewRomanPSMT" w:hAnsi="TimesNewRomanPSMT" w:cs="TimesNewRomanPSMT"/>
+          <w:sz w:val="24"/>
+          <w:szCs w:val="24"/>
+          <w:lang w:val="en-US"/>
+        </w:rPr>
+        <w:t>1</w:t>
+      </w:r>
+      <w:r>
+        <w:rPr>
+          <w:rFonts w:ascii="TimesNewRomanPSMT" w:hAnsi="TimesNewRomanPSMT" w:cs="TimesNewRomanPSMT"/>
+          <w:sz w:val="24"/>
+          <w:szCs w:val="24"/>
+          <w:lang w:val="en-US"/>
+        </w:rPr>
+        <w:t>/amd64.amd64/stand/efi/loader_4th/loader_4th.efi /</w:t>
       </w:r>
       <w:proofErr w:type="spellStart"/>
       <w:r>
@@ -1451,16 +1430,25 @@
           <w:szCs w:val="24"/>
           <w:lang w:val="en-US"/>
         </w:rPr>
-        <w:t># cp /usr/obj/xigmanas/12.0/amd64.</w:t>
-      </w:r>
-      <w:r>
-        <w:rPr>
-          <w:rFonts w:ascii="TimesNewRomanPSMT" w:hAnsi="TimesNewRomanPSMT" w:cs="TimesNewRomanPSMT"/>
-          <w:sz w:val="24"/>
-          <w:szCs w:val="24"/>
-          <w:lang w:val="en-US"/>
-        </w:rPr>
-        <w:t>amd64/stand/efi/loader_lua/loader_lua.efi /</w:t>
+        <w:t># cp /usr/obj/xigmanas/12.</w:t>
+      </w:r>
+      <w:r>
+        <w:rPr>
+          <w:rFonts w:ascii="TimesNewRomanPSMT" w:hAnsi="TimesNewRomanPSMT" w:cs="TimesNewRomanPSMT"/>
+          <w:sz w:val="24"/>
+          <w:szCs w:val="24"/>
+          <w:lang w:val="en-US"/>
+        </w:rPr>
+        <w:t>1</w:t>
+      </w:r>
+      <w:r>
+        <w:rPr>
+          <w:rFonts w:ascii="TimesNewRomanPSMT" w:hAnsi="TimesNewRomanPSMT" w:cs="TimesNewRomanPSMT"/>
+          <w:sz w:val="24"/>
+          <w:szCs w:val="24"/>
+          <w:lang w:val="en-US"/>
+        </w:rPr>
+        <w:t>/amd64.amd64/stand/efi/loader_lua/loader_lua.efi /</w:t>
       </w:r>
       <w:proofErr w:type="spellStart"/>
       <w:r>
@@ -1488,7 +1476,25 @@
           <w:szCs w:val="24"/>
           <w:lang w:val="en-US"/>
         </w:rPr>
-        <w:t># cp /usr/obj/xigmanas/12.0/amd64.amd64/stand/efi/loader_simp/loader_simp.efi /</w:t>
+        <w:t># cp /usr/obj/xigmanas/12.</w:t>
+      </w:r>
+      <w:r>
+        <w:rPr>
+          <w:rFonts w:ascii="TimesNewRomanPSMT" w:hAnsi="TimesNewRomanPSMT" w:cs="TimesNewRomanPSMT"/>
+          <w:sz w:val="24"/>
+          <w:szCs w:val="24"/>
+          <w:lang w:val="en-US"/>
+        </w:rPr>
+        <w:t>1</w:t>
+      </w:r>
+      <w:r>
+        <w:rPr>
+          <w:rFonts w:ascii="TimesNewRomanPSMT" w:hAnsi="TimesNewRomanPSMT" w:cs="TimesNewRomanPSMT"/>
+          <w:sz w:val="24"/>
+          <w:szCs w:val="24"/>
+          <w:lang w:val="en-US"/>
+        </w:rPr>
+        <w:t>/amd64.amd64/stand/efi/loader_simp/loader_simp.efi /</w:t>
       </w:r>
       <w:proofErr w:type="spellStart"/>
       <w:r>
@@ -1518,17 +1524,35 @@
         </w:rPr>
         <w:t xml:space="preserve"># </w:t>
       </w:r>
-      <w:bookmarkStart w:id="1" w:name="__DdeLink__189_1905742605"/>
-      <w:r>
-        <w:rPr>
-          <w:rFonts w:ascii="TimesNewRomanPSMT" w:hAnsi="TimesNewRomanPSMT" w:cs="TimesNewRomanPSMT"/>
-          <w:sz w:val="24"/>
-          <w:szCs w:val="24"/>
-          <w:lang w:val="en-US"/>
-        </w:rPr>
-        <w:t>cp /usr/obj/xigmanas/12.0/amd64.amd64</w:t>
-      </w:r>
-      <w:bookmarkEnd w:id="1"/>
+      <w:bookmarkStart w:id="0" w:name="__DdeLink__189_1905742605"/>
+      <w:r>
+        <w:rPr>
+          <w:rFonts w:ascii="TimesNewRomanPSMT" w:hAnsi="TimesNewRomanPSMT" w:cs="TimesNewRomanPSMT"/>
+          <w:sz w:val="24"/>
+          <w:szCs w:val="24"/>
+          <w:lang w:val="en-US"/>
+        </w:rPr>
+        <w:t>cp /usr/obj/xigmanas/12.</w:t>
+      </w:r>
+      <w:r>
+        <w:rPr>
+          <w:rFonts w:ascii="TimesNewRomanPSMT" w:hAnsi="TimesNewRomanPSMT" w:cs="TimesNewRomanPSMT"/>
+          <w:sz w:val="24"/>
+          <w:szCs w:val="24"/>
+          <w:lang w:val="en-US"/>
+        </w:rPr>
+        <w:t>1</w:t>
+      </w:r>
+      <w:r>
+        <w:rPr>
+          <w:rFonts w:ascii="TimesNewRomanPSMT" w:hAnsi="TimesNewRomanPSMT" w:cs="TimesNewRomanPSMT"/>
+          <w:sz w:val="24"/>
+          <w:szCs w:val="24"/>
+          <w:lang w:val="en-US"/>
+        </w:rPr>
+        <w:t>/amd64.amd64</w:t>
+      </w:r>
+      <w:bookmarkEnd w:id="0"/>
       <w:r>
         <w:rPr>
           <w:rFonts w:ascii="TimesNewRomanPSMT" w:hAnsi="TimesNewRomanPSMT" w:cs="TimesNewRomanPSMT"/>
@@ -1601,18 +1625,7 @@
           <w:szCs w:val="24"/>
           <w:lang w:val="en-US"/>
         </w:rPr>
-        <w:t xml:space="preserve">5. Create an UEFI </w:t>
-      </w:r>
-      <w:r>
-        <w:rPr>
-          <w:rFonts w:ascii="TimesNewRomanPS-BoldMT" w:hAnsi="TimesNewRomanPS-BoldMT" w:cs="TimesNewRomanPS-BoldMT"/>
-          <w:b/>
-          <w:bCs/>
-          <w:sz w:val="24"/>
-          <w:szCs w:val="24"/>
-          <w:lang w:val="en-US"/>
-        </w:rPr>
-        <w:t xml:space="preserve">bootable image for the </w:t>
+        <w:t xml:space="preserve">5. Create an UEFI bootable image for the </w:t>
       </w:r>
       <w:proofErr w:type="spellStart"/>
       <w:r>
@@ -1918,16 +1931,7 @@
           <w:szCs w:val="24"/>
           <w:lang w:val="en-US"/>
         </w:rPr>
-        <w:t xml:space="preserve"> -F 12 -m </w:t>
-      </w:r>
-      <w:r>
-        <w:rPr>
-          <w:rFonts w:ascii="TimesNewRomanPSMT" w:hAnsi="TimesNewRomanPSMT" w:cs="TimesNewRomanPSMT"/>
-          <w:sz w:val="24"/>
-          <w:szCs w:val="24"/>
-          <w:lang w:val="en-US"/>
-        </w:rPr>
-        <w:t>0xf8 ${md} 2&gt;/dev/null</w:t>
+        <w:t xml:space="preserve"> -F 12 -m 0xf8 ${md} 2&gt;/dev/null</w:t>
       </w:r>
     </w:p>
     <w:p>
@@ -2422,24 +2426,16 @@
         </w:rPr>
         <w:t xml:space="preserve"># </w:t>
       </w:r>
-      <w:proofErr w:type="spellStart"/>
-      <w:r>
-        <w:rPr>
-          <w:rFonts w:ascii="TimesNewRomanPSMT" w:hAnsi="TimesNewRomanPSMT" w:cs="TimesNewRomanPSMT"/>
-          <w:sz w:val="24"/>
-          <w:szCs w:val="24"/>
-          <w:lang w:val="en-US"/>
-        </w:rPr>
-        <w:t>mdconf</w:t>
-      </w:r>
-      <w:r>
-        <w:rPr>
-          <w:rFonts w:ascii="TimesNewRomanPSMT" w:hAnsi="TimesNewRomanPSMT" w:cs="TimesNewRomanPSMT"/>
-          <w:sz w:val="24"/>
-          <w:szCs w:val="24"/>
-          <w:lang w:val="en-US"/>
-        </w:rPr>
-        <w:t>ig</w:t>
+      <w:bookmarkStart w:id="1" w:name="_GoBack"/>
+      <w:proofErr w:type="spellStart"/>
+      <w:r>
+        <w:rPr>
+          <w:rFonts w:ascii="TimesNewRomanPSMT" w:hAnsi="TimesNewRomanPSMT" w:cs="TimesNewRomanPSMT"/>
+          <w:sz w:val="24"/>
+          <w:szCs w:val="24"/>
+          <w:lang w:val="en-US"/>
+        </w:rPr>
+        <w:t>mdconfig</w:t>
       </w:r>
       <w:proofErr w:type="spellEnd"/>
       <w:r>
@@ -2451,6 +2447,7 @@
         </w:rPr>
         <w:t xml:space="preserve"> -d -u ${md}</w:t>
       </w:r>
+      <w:bookmarkEnd w:id="1"/>
     </w:p>
     <w:p>
       <w:pPr>
@@ -2500,16 +2497,25 @@
           <w:szCs w:val="24"/>
           <w:lang w:val="en-US"/>
         </w:rPr>
-        <w:t>"12.0" release was used in this guide to download and to work with, make sure the wanted</w:t>
-      </w:r>
-      <w:r>
-        <w:rPr>
-          <w:rFonts w:ascii="TimesNewRomanPSMT" w:hAnsi="TimesNewRomanPSMT" w:cs="TimesNewRomanPSMT"/>
-          <w:sz w:val="24"/>
-          <w:szCs w:val="24"/>
-          <w:lang w:val="en-US"/>
-        </w:rPr>
-        <w:t xml:space="preserve"> platform and version match the system as well as for </w:t>
+        <w:t>"12.</w:t>
+      </w:r>
+      <w:r>
+        <w:rPr>
+          <w:rFonts w:ascii="TimesNewRomanPSMT" w:hAnsi="TimesNewRomanPSMT" w:cs="TimesNewRomanPSMT"/>
+          <w:sz w:val="24"/>
+          <w:szCs w:val="24"/>
+          <w:lang w:val="en-US"/>
+        </w:rPr>
+        <w:t>1</w:t>
+      </w:r>
+      <w:r>
+        <w:rPr>
+          <w:rFonts w:ascii="TimesNewRomanPSMT" w:hAnsi="TimesNewRomanPSMT" w:cs="TimesNewRomanPSMT"/>
+          <w:sz w:val="24"/>
+          <w:szCs w:val="24"/>
+          <w:lang w:val="en-US"/>
+        </w:rPr>
+        <w:t xml:space="preserve">" release was used in this guide to download and to work with, make sure the wanted platform and version match the system as well as for </w:t>
       </w:r>
       <w:proofErr w:type="spellStart"/>
       <w:r>

</xml_diff>